<commit_message>
bubble sort and a cool picture
</commit_message>
<xml_diff>
--- a/Project 2 – Group C4 – Plans.docx
+++ b/Project 2 – Group C4 – Plans.docx
@@ -171,15 +171,7 @@
         <w:rPr>
           <w:lang w:val="en-GB"/>
         </w:rPr>
-        <w:t>TKint</w:t>
-      </w:r>
-      <w:bookmarkStart w:id="0" w:name="_GoBack"/>
-      <w:bookmarkEnd w:id="0"/>
-      <w:r>
-        <w:rPr>
-          <w:lang w:val="en-GB"/>
-        </w:rPr>
-        <w:t>er</w:t>
+        <w:t>TKinter</w:t>
       </w:r>
       <w:proofErr w:type="spellEnd"/>
     </w:p>
@@ -404,35 +396,6 @@
     <w:p>
       <w:pPr>
         <w:rPr>
-          <w:b/>
-          <w:sz w:val="36"/>
-          <w:u w:val="single"/>
-          <w:lang w:val="en-GB"/>
-        </w:rPr>
-      </w:pPr>
-      <w:r>
-        <w:rPr>
-          <w:b/>
-          <w:sz w:val="36"/>
-          <w:u w:val="single"/>
-          <w:lang w:val="en-GB"/>
-        </w:rPr>
-        <w:t>Work –</w:t>
-      </w:r>
-    </w:p>
-    <w:p>
-      <w:pPr>
-        <w:rPr>
-          <w:b/>
-          <w:sz w:val="36"/>
-          <w:u w:val="single"/>
-          <w:lang w:val="en-GB"/>
-        </w:rPr>
-      </w:pPr>
-    </w:p>
-    <w:p>
-      <w:pPr>
-        <w:rPr>
           <w:sz w:val="28"/>
           <w:lang w:val="en-GB"/>
         </w:rPr>
@@ -442,16 +405,16 @@
           <w:sz w:val="28"/>
           <w:lang w:val="en-GB"/>
         </w:rPr>
-        <w:tab/>
-        <w:t xml:space="preserve">Patryk –  </w:t>
-      </w:r>
-      <w:r>
+        <w:t xml:space="preserve"> </w:t>
+      </w:r>
+    </w:p>
+    <w:p>
+      <w:pPr>
         <w:rPr>
           <w:sz w:val="28"/>
           <w:lang w:val="en-GB"/>
         </w:rPr>
-        <w:tab/>
-      </w:r>
+      </w:pPr>
     </w:p>
     <w:p>
       <w:pPr>
@@ -460,118 +423,8 @@
           <w:lang w:val="en-GB"/>
         </w:rPr>
       </w:pPr>
-    </w:p>
-    <w:p>
-      <w:pPr>
-        <w:rPr>
-          <w:sz w:val="28"/>
-          <w:lang w:val="en-GB"/>
-        </w:rPr>
-      </w:pPr>
-      <w:r>
-        <w:rPr>
-          <w:sz w:val="28"/>
-          <w:lang w:val="en-GB"/>
-        </w:rPr>
-        <w:tab/>
-        <w:t xml:space="preserve">Jamie - </w:t>
-      </w:r>
-    </w:p>
-    <w:p>
-      <w:pPr>
-        <w:rPr>
-          <w:sz w:val="28"/>
-          <w:lang w:val="en-GB"/>
-        </w:rPr>
-      </w:pPr>
-    </w:p>
-    <w:p>
-      <w:pPr>
-        <w:rPr>
-          <w:sz w:val="28"/>
-          <w:lang w:val="en-GB"/>
-        </w:rPr>
-      </w:pPr>
-      <w:r>
-        <w:rPr>
-          <w:sz w:val="28"/>
-          <w:lang w:val="en-GB"/>
-        </w:rPr>
-        <w:tab/>
-        <w:t>Tom –</w:t>
-      </w:r>
-    </w:p>
-    <w:p>
-      <w:pPr>
-        <w:rPr>
-          <w:sz w:val="28"/>
-          <w:lang w:val="en-GB"/>
-        </w:rPr>
-      </w:pPr>
-    </w:p>
-    <w:p>
-      <w:pPr>
-        <w:rPr>
-          <w:sz w:val="28"/>
-          <w:lang w:val="en-GB"/>
-        </w:rPr>
-      </w:pPr>
-      <w:r>
-        <w:rPr>
-          <w:sz w:val="28"/>
-          <w:lang w:val="en-GB"/>
-        </w:rPr>
-        <w:tab/>
-        <w:t xml:space="preserve">Euan – </w:t>
-      </w:r>
-    </w:p>
-    <w:p>
-      <w:pPr>
-        <w:rPr>
-          <w:sz w:val="28"/>
-          <w:lang w:val="en-GB"/>
-        </w:rPr>
-      </w:pPr>
-    </w:p>
-    <w:p>
-      <w:pPr>
-        <w:rPr>
-          <w:sz w:val="28"/>
-          <w:lang w:val="en-GB"/>
-        </w:rPr>
-      </w:pPr>
-      <w:r>
-        <w:rPr>
-          <w:sz w:val="28"/>
-          <w:lang w:val="en-GB"/>
-        </w:rPr>
-        <w:tab/>
-        <w:t xml:space="preserve">Erik – </w:t>
-      </w:r>
-    </w:p>
-    <w:p>
-      <w:pPr>
-        <w:rPr>
-          <w:sz w:val="28"/>
-          <w:lang w:val="en-GB"/>
-        </w:rPr>
-      </w:pPr>
-    </w:p>
-    <w:p>
-      <w:pPr>
-        <w:rPr>
-          <w:sz w:val="28"/>
-          <w:lang w:val="en-GB"/>
-        </w:rPr>
-      </w:pPr>
-      <w:r>
-        <w:rPr>
-          <w:sz w:val="28"/>
-          <w:lang w:val="en-GB"/>
-        </w:rPr>
-        <w:tab/>
-        <w:t xml:space="preserve">Conor - </w:t>
-      </w:r>
+      <w:bookmarkStart w:id="0" w:name="_GoBack"/>
+      <w:bookmarkEnd w:id="0"/>
     </w:p>
     <w:sectPr>
       <w:pgSz w:w="11900" w:h="16840"/>

</xml_diff>